<commit_message>
modifications du texte + correction d'erreurs
</commit_message>
<xml_diff>
--- a/Projet OC Pizza - PV Livraison.docx
+++ b/Projet OC Pizza - PV Livraison.docx
@@ -640,7 +640,27 @@
                 <w:bCs/>
                 <w:u w:val="single"/>
               </w:rPr>
-              <w:t>Scripts SQL de création et configuration de la base de données :</w:t>
+              <w:t xml:space="preserve">Scripts </w:t>
+            </w:r>
+            <w:proofErr w:type="spellStart"/>
+            <w:r>
+              <w:rPr>
+                <w:rFonts w:ascii="Times New Roman" w:hAnsi="Times New Roman" w:cs="Times New Roman"/>
+                <w:b/>
+                <w:bCs/>
+                <w:u w:val="single"/>
+              </w:rPr>
+              <w:t>Postgresql</w:t>
+            </w:r>
+            <w:proofErr w:type="spellEnd"/>
+            <w:r>
+              <w:rPr>
+                <w:rFonts w:ascii="Times New Roman" w:hAnsi="Times New Roman" w:cs="Times New Roman"/>
+                <w:b/>
+                <w:bCs/>
+                <w:u w:val="single"/>
+              </w:rPr>
+              <w:t xml:space="preserve"> de création et configuration de la base de données :</w:t>
             </w:r>
           </w:p>
           <w:p>

</xml_diff>